<commit_message>
New Edition 2024/2025 summer
</commit_message>
<xml_diff>
--- a/01-CourseIntroduction/PVD-Syllabus.docx
+++ b/01-CourseIntroduction/PVD-Syllabus.docx
@@ -1,6 +1,6 @@
 
 <file path=word/document.xml><?xml version="1.0" encoding="utf-8"?>
-<w:document xmlns:wpc="http://schemas.microsoft.com/office/word/2010/wordprocessingCanvas" xmlns:cx="http://schemas.microsoft.com/office/drawing/2014/chartex" xmlns:cx1="http://schemas.microsoft.com/office/drawing/2015/9/8/chartex" xmlns:cx2="http://schemas.microsoft.com/office/drawing/2015/10/21/chartex" xmlns:cx3="http://schemas.microsoft.com/office/drawing/2016/5/9/chartex" xmlns:cx4="http://schemas.microsoft.com/office/drawing/2016/5/10/chartex" xmlns:cx5="http://schemas.microsoft.com/office/drawing/2016/5/11/chartex" xmlns:cx6="http://schemas.microsoft.com/office/drawing/2016/5/12/chartex" xmlns:cx7="http://schemas.microsoft.com/office/drawing/2016/5/13/chartex" xmlns:cx8="http://schemas.microsoft.com/office/drawing/2016/5/14/chartex" xmlns:mc="http://schemas.openxmlformats.org/markup-compatibility/2006" xmlns:aink="http://schemas.microsoft.com/office/drawing/2016/ink" xmlns:am3d="http://schemas.microsoft.com/office/drawing/2017/model3d" xmlns:o="urn:schemas-microsoft-com:office:office" xmlns:oel="http://schemas.microsoft.com/office/2019/extlst" xmlns:r="http://schemas.openxmlformats.org/officeDocument/2006/relationships" xmlns:m="http://schemas.openxmlformats.org/officeDocument/2006/math" xmlns:v="urn:schemas-microsoft-com:vml" xmlns:wp14="http://schemas.microsoft.com/office/word/2010/wordprocessingDrawing" xmlns:wp="http://schemas.openxmlformats.org/drawingml/2006/wordprocessingDrawing" xmlns:w10="urn:schemas-microsoft-com:office:word" xmlns:w="http://schemas.openxmlformats.org/wordprocessingml/2006/main" xmlns:w14="http://schemas.microsoft.com/office/word/2010/wordml" xmlns:w15="http://schemas.microsoft.com/office/word/2012/wordml" xmlns:w16cex="http://schemas.microsoft.com/office/word/2018/wordml/cex" xmlns:w16cid="http://schemas.microsoft.com/office/word/2016/wordml/cid" xmlns:w16="http://schemas.microsoft.com/office/word/2018/wordml" xmlns:w16sdtdh="http://schemas.microsoft.com/office/word/2020/wordml/sdtdatahash" xmlns:w16se="http://schemas.microsoft.com/office/word/2015/wordml/symex" xmlns:wpg="http://schemas.microsoft.com/office/word/2010/wordprocessingGroup" xmlns:wpi="http://schemas.microsoft.com/office/word/2010/wordprocessingInk" xmlns:wne="http://schemas.microsoft.com/office/word/2006/wordml" xmlns:wps="http://schemas.microsoft.com/office/word/2010/wordprocessingShape" mc:Ignorable="w14 w15 w16se w16cid w16 w16cex w16sdtdh wp14">
+<w:document xmlns:wpc="http://schemas.microsoft.com/office/word/2010/wordprocessingCanvas" xmlns:cx="http://schemas.microsoft.com/office/drawing/2014/chartex" xmlns:cx1="http://schemas.microsoft.com/office/drawing/2015/9/8/chartex" xmlns:cx2="http://schemas.microsoft.com/office/drawing/2015/10/21/chartex" xmlns:cx3="http://schemas.microsoft.com/office/drawing/2016/5/9/chartex" xmlns:cx4="http://schemas.microsoft.com/office/drawing/2016/5/10/chartex" xmlns:cx5="http://schemas.microsoft.com/office/drawing/2016/5/11/chartex" xmlns:cx6="http://schemas.microsoft.com/office/drawing/2016/5/12/chartex" xmlns:cx7="http://schemas.microsoft.com/office/drawing/2016/5/13/chartex" xmlns:cx8="http://schemas.microsoft.com/office/drawing/2016/5/14/chartex" xmlns:mc="http://schemas.openxmlformats.org/markup-compatibility/2006" xmlns:aink="http://schemas.microsoft.com/office/drawing/2016/ink" xmlns:am3d="http://schemas.microsoft.com/office/drawing/2017/model3d" xmlns:o="urn:schemas-microsoft-com:office:office" xmlns:oel="http://schemas.microsoft.com/office/2019/extlst" xmlns:r="http://schemas.openxmlformats.org/officeDocument/2006/relationships" xmlns:m="http://schemas.openxmlformats.org/officeDocument/2006/math" xmlns:v="urn:schemas-microsoft-com:vml" xmlns:wp14="http://schemas.microsoft.com/office/word/2010/wordprocessingDrawing" xmlns:wp="http://schemas.openxmlformats.org/drawingml/2006/wordprocessingDrawing" xmlns:w10="urn:schemas-microsoft-com:office:word" xmlns:w="http://schemas.openxmlformats.org/wordprocessingml/2006/main" xmlns:w14="http://schemas.microsoft.com/office/word/2010/wordml" xmlns:w15="http://schemas.microsoft.com/office/word/2012/wordml" xmlns:w16cex="http://schemas.microsoft.com/office/word/2018/wordml/cex" xmlns:w16cid="http://schemas.microsoft.com/office/word/2016/wordml/cid" xmlns:w16="http://schemas.microsoft.com/office/word/2018/wordml" xmlns:w16du="http://schemas.microsoft.com/office/word/2023/wordml/word16du" xmlns:w16sdtdh="http://schemas.microsoft.com/office/word/2020/wordml/sdtdatahash" xmlns:w16sdtfl="http://schemas.microsoft.com/office/word/2024/wordml/sdtformatlock" xmlns:w16se="http://schemas.microsoft.com/office/word/2015/wordml/symex" xmlns:wpg="http://schemas.microsoft.com/office/word/2010/wordprocessingGroup" xmlns:wpi="http://schemas.microsoft.com/office/word/2010/wordprocessingInk" xmlns:wne="http://schemas.microsoft.com/office/word/2006/wordml" xmlns:wps="http://schemas.microsoft.com/office/word/2010/wordprocessingShape" mc:Ignorable="w14 w15 w16se w16cid w16 w16cex w16sdtdh w16sdtfl w16du wp14">
   <w:body>
     <w:p>
       <w:pPr>
@@ -21,27 +21,7 @@
           <w:szCs w:val="70"/>
           <w:lang w:val="en-US"/>
         </w:rPr>
-        <w:t xml:space="preserve">Processing and </w:t>
-      </w:r>
-      <w:proofErr w:type="spellStart"/>
-      <w:r>
-        <w:rPr>
-          <w:b/>
-          <w:sz w:val="70"/>
-          <w:szCs w:val="70"/>
-          <w:lang w:val="en-US"/>
-        </w:rPr>
-        <w:t>Visualising</w:t>
-      </w:r>
-      <w:proofErr w:type="spellEnd"/>
-      <w:r>
-        <w:rPr>
-          <w:b/>
-          <w:sz w:val="70"/>
-          <w:szCs w:val="70"/>
-          <w:lang w:val="en-US"/>
-        </w:rPr>
-        <w:t xml:space="preserve"> Data</w:t>
+        <w:t>Processing and Visualising Data</w:t>
       </w:r>
     </w:p>
     <w:p>
@@ -142,18 +122,8 @@
           <w:szCs w:val="24"/>
         </w:rPr>
         <w:lastRenderedPageBreak/>
-        <w:t xml:space="preserve">Course </w:t>
-      </w:r>
-      <w:proofErr w:type="spellStart"/>
-      <w:r>
-        <w:rPr>
-          <w:b/>
-          <w:sz w:val="24"/>
-          <w:szCs w:val="24"/>
-        </w:rPr>
-        <w:t>details</w:t>
-      </w:r>
-      <w:proofErr w:type="spellEnd"/>
+        <w:t>Course details</w:t>
+      </w:r>
     </w:p>
     <w:p>
       <w:pPr>
@@ -194,6 +164,13 @@
       <w:r>
         <w:rPr>
           <w:rFonts w:ascii="Garamond" w:hAnsi="Garamond"/>
+          <w:lang w:val="en-US"/>
+        </w:rPr>
+        <w:t xml:space="preserve">15 or </w:t>
+      </w:r>
+      <w:r>
+        <w:rPr>
+          <w:rFonts w:ascii="Garamond" w:hAnsi="Garamond"/>
           <w:b/>
           <w:bCs/>
           <w:lang w:val="en-US"/>
@@ -244,23 +221,13 @@
         </w:rPr>
         <w:t xml:space="preserve"> </w:t>
       </w:r>
-      <w:proofErr w:type="spellStart"/>
-      <w:r>
-        <w:rPr>
-          <w:rFonts w:ascii="Garamond" w:hAnsi="Garamond"/>
-          <w:lang w:val="en-US"/>
-        </w:rPr>
-        <w:t>Informatyka</w:t>
-      </w:r>
-      <w:proofErr w:type="spellEnd"/>
-      <w:r>
-        <w:rPr>
-          <w:rFonts w:ascii="Garamond" w:hAnsi="Garamond"/>
-          <w:lang w:val="en-US"/>
-        </w:rPr>
-        <w:t xml:space="preserve"> </w:t>
-      </w:r>
-      <w:proofErr w:type="spellStart"/>
+      <w:r>
+        <w:rPr>
+          <w:rFonts w:ascii="Garamond" w:hAnsi="Garamond"/>
+          <w:lang w:val="en-US"/>
+        </w:rPr>
+        <w:t xml:space="preserve">Informatyka </w:t>
+      </w:r>
       <w:r>
         <w:rPr>
           <w:rFonts w:ascii="Garamond" w:hAnsi="Garamond"/>
@@ -268,7 +235,6 @@
         </w:rPr>
         <w:t>Stosowana</w:t>
       </w:r>
-      <w:proofErr w:type="spellEnd"/>
       <w:r>
         <w:rPr>
           <w:rFonts w:ascii="Garamond" w:hAnsi="Garamond"/>
@@ -534,18 +500,8 @@
           <w:sz w:val="24"/>
           <w:szCs w:val="24"/>
         </w:rPr>
-        <w:t xml:space="preserve">Course </w:t>
-      </w:r>
-      <w:proofErr w:type="spellStart"/>
-      <w:r>
-        <w:rPr>
-          <w:b/>
-          <w:sz w:val="24"/>
-          <w:szCs w:val="24"/>
-        </w:rPr>
-        <w:t>description</w:t>
-      </w:r>
-      <w:proofErr w:type="spellEnd"/>
+        <w:t>Course description</w:t>
+      </w:r>
     </w:p>
     <w:p>
       <w:pPr>
@@ -567,23 +523,7 @@
           <w:rFonts w:ascii="Garamond" w:hAnsi="Garamond"/>
           <w:lang w:val="en-US"/>
         </w:rPr>
-        <w:t xml:space="preserve">Based on the provided and imported data, students learn methods and techniques for data processing, such as extraction, aggregation, selection, grouping, combining, and indexing to become familiar with technologies in use. Data manipulation will be performed using Python Pandas. Next, the processed data will be presented in graphical form along with interactive data visualization methods. Finally, the learned methods and techniques of data processing and visualization will be compared with those available in Microsoft Excel. At the end of the course, students will pursue their own project to process and </w:t>
-      </w:r>
-      <w:proofErr w:type="spellStart"/>
-      <w:r>
-        <w:rPr>
-          <w:rFonts w:ascii="Garamond" w:hAnsi="Garamond"/>
-          <w:lang w:val="en-US"/>
-        </w:rPr>
-        <w:t>visualise</w:t>
-      </w:r>
-      <w:proofErr w:type="spellEnd"/>
-      <w:r>
-        <w:rPr>
-          <w:rFonts w:ascii="Garamond" w:hAnsi="Garamond"/>
-          <w:lang w:val="en-US"/>
-        </w:rPr>
-        <w:t xml:space="preserve"> some real data.</w:t>
+        <w:t>Based on the provided and imported data, students learn methods and techniques for data processing, such as extraction, aggregation, selection, grouping, combining, and indexing to become familiar with technologies in use. Data manipulation will be performed using Python Pandas. Next, the processed data will be presented in graphical form along with interactive data visualization methods. Finally, the learned methods and techniques of data processing and visualization will be compared with those available in Microsoft Excel. At the end of the course, students will pursue their own project to process and visualise some real data.</w:t>
       </w:r>
     </w:p>
     <w:p>
@@ -628,7 +568,6 @@
         </w:rPr>
         <w:t xml:space="preserve">List of </w:t>
       </w:r>
-      <w:proofErr w:type="spellStart"/>
       <w:r>
         <w:rPr>
           <w:b/>
@@ -645,7 +584,6 @@
         </w:rPr>
         <w:t>ssues</w:t>
       </w:r>
-      <w:proofErr w:type="spellEnd"/>
     </w:p>
     <w:tbl>
       <w:tblPr>
@@ -712,31 +650,13 @@
                 <w:bCs/>
               </w:rPr>
             </w:pPr>
-            <w:proofErr w:type="spellStart"/>
             <w:r>
               <w:rPr>
                 <w:rFonts w:ascii="Garamond" w:hAnsi="Garamond"/>
                 <w:bCs/>
               </w:rPr>
-              <w:t>Introductory</w:t>
-            </w:r>
-            <w:proofErr w:type="spellEnd"/>
-            <w:r>
-              <w:rPr>
-                <w:rFonts w:ascii="Garamond" w:hAnsi="Garamond"/>
-                <w:bCs/>
-              </w:rPr>
-              <w:t xml:space="preserve"> </w:t>
-            </w:r>
-            <w:proofErr w:type="spellStart"/>
-            <w:r>
-              <w:rPr>
-                <w:rFonts w:ascii="Garamond" w:hAnsi="Garamond"/>
-                <w:bCs/>
-              </w:rPr>
-              <w:t>classes</w:t>
-            </w:r>
-            <w:proofErr w:type="spellEnd"/>
+              <w:t>Introductory classes</w:t>
+            </w:r>
           </w:p>
         </w:tc>
       </w:tr>
@@ -757,12 +677,14 @@
               <w:rPr>
                 <w:rFonts w:ascii="Garamond" w:hAnsi="Garamond"/>
                 <w:bCs/>
+                <w:lang w:val="en-US"/>
               </w:rPr>
             </w:pPr>
             <w:r>
               <w:rPr>
                 <w:rFonts w:ascii="Garamond" w:hAnsi="Garamond"/>
                 <w:bCs/>
+                <w:lang w:val="en-US"/>
               </w:rPr>
               <w:t>Document formats and importing datasets</w:t>
             </w:r>
@@ -786,12 +708,14 @@
               <w:rPr>
                 <w:rFonts w:ascii="Garamond" w:hAnsi="Garamond"/>
                 <w:bCs/>
+                <w:lang w:val="en-US"/>
               </w:rPr>
             </w:pPr>
             <w:r>
               <w:rPr>
                 <w:rFonts w:ascii="Garamond" w:hAnsi="Garamond"/>
                 <w:bCs/>
+                <w:lang w:val="en-US"/>
               </w:rPr>
               <w:t>Data processing. Selecting, indexing and data aggregation.</w:t>
             </w:r>
@@ -815,30 +739,16 @@
               <w:rPr>
                 <w:rFonts w:ascii="Garamond" w:hAnsi="Garamond"/>
                 <w:bCs/>
+                <w:lang w:val="en-US"/>
               </w:rPr>
             </w:pPr>
             <w:r>
               <w:rPr>
                 <w:rFonts w:ascii="Garamond" w:hAnsi="Garamond"/>
                 <w:bCs/>
-              </w:rPr>
-              <w:t xml:space="preserve">Methods and types of data </w:t>
-            </w:r>
-            <w:proofErr w:type="spellStart"/>
-            <w:r>
-              <w:rPr>
-                <w:rFonts w:ascii="Garamond" w:hAnsi="Garamond"/>
-                <w:bCs/>
-              </w:rPr>
-              <w:t>visualisation</w:t>
-            </w:r>
-            <w:proofErr w:type="spellEnd"/>
-            <w:r>
-              <w:rPr>
-                <w:rFonts w:ascii="Garamond" w:hAnsi="Garamond"/>
-                <w:bCs/>
-              </w:rPr>
-              <w:t>.</w:t>
+                <w:lang w:val="en-US"/>
+              </w:rPr>
+              <w:t>Methods and types of data visualisation.</w:t>
             </w:r>
           </w:p>
         </w:tc>
@@ -860,30 +770,16 @@
               <w:rPr>
                 <w:rFonts w:ascii="Garamond" w:hAnsi="Garamond"/>
                 <w:bCs/>
+                <w:lang w:val="en-US"/>
               </w:rPr>
             </w:pPr>
             <w:r>
               <w:rPr>
                 <w:rFonts w:ascii="Garamond" w:hAnsi="Garamond"/>
                 <w:bCs/>
-              </w:rPr>
-              <w:t xml:space="preserve">Comparison of data processing and </w:t>
-            </w:r>
-            <w:proofErr w:type="spellStart"/>
-            <w:r>
-              <w:rPr>
-                <w:rFonts w:ascii="Garamond" w:hAnsi="Garamond"/>
-                <w:bCs/>
-              </w:rPr>
-              <w:t>visualisation</w:t>
-            </w:r>
-            <w:proofErr w:type="spellEnd"/>
-            <w:r>
-              <w:rPr>
-                <w:rFonts w:ascii="Garamond" w:hAnsi="Garamond"/>
-                <w:bCs/>
-              </w:rPr>
-              <w:t xml:space="preserve"> in Python and Excel.</w:t>
+                <w:lang w:val="en-US"/>
+              </w:rPr>
+              <w:t>Comparison of data processing and visualisation in Python and Excel.</w:t>
             </w:r>
           </w:p>
         </w:tc>
@@ -907,53 +803,12 @@
                 <w:bCs/>
               </w:rPr>
             </w:pPr>
-            <w:proofErr w:type="spellStart"/>
             <w:r>
               <w:rPr>
                 <w:rFonts w:ascii="Garamond" w:hAnsi="Garamond"/>
                 <w:bCs/>
               </w:rPr>
-              <w:t>Practical</w:t>
-            </w:r>
-            <w:proofErr w:type="spellEnd"/>
-            <w:r>
-              <w:rPr>
-                <w:rFonts w:ascii="Garamond" w:hAnsi="Garamond"/>
-                <w:bCs/>
-              </w:rPr>
-              <w:t xml:space="preserve"> </w:t>
-            </w:r>
-            <w:proofErr w:type="spellStart"/>
-            <w:r>
-              <w:rPr>
-                <w:rFonts w:ascii="Garamond" w:hAnsi="Garamond"/>
-                <w:bCs/>
-              </w:rPr>
-              <w:t>final</w:t>
-            </w:r>
-            <w:proofErr w:type="spellEnd"/>
-            <w:r>
-              <w:rPr>
-                <w:rFonts w:ascii="Garamond" w:hAnsi="Garamond"/>
-                <w:bCs/>
-              </w:rPr>
-              <w:t xml:space="preserve"> </w:t>
-            </w:r>
-            <w:proofErr w:type="spellStart"/>
-            <w:r>
-              <w:rPr>
-                <w:rFonts w:ascii="Garamond" w:hAnsi="Garamond"/>
-                <w:bCs/>
-              </w:rPr>
-              <w:t>project</w:t>
-            </w:r>
-            <w:proofErr w:type="spellEnd"/>
-            <w:r>
-              <w:rPr>
-                <w:rFonts w:ascii="Garamond" w:hAnsi="Garamond"/>
-                <w:bCs/>
-              </w:rPr>
-              <w:t>.</w:t>
+              <w:t>Practical final project.</w:t>
             </w:r>
           </w:p>
         </w:tc>
@@ -982,17 +837,8 @@
                 <w:rFonts w:ascii="Garamond" w:hAnsi="Garamond"/>
                 <w:bCs/>
               </w:rPr>
-              <w:t xml:space="preserve">Project </w:t>
-            </w:r>
-            <w:proofErr w:type="spellStart"/>
-            <w:r>
-              <w:rPr>
-                <w:rFonts w:ascii="Garamond" w:hAnsi="Garamond"/>
-                <w:bCs/>
-              </w:rPr>
-              <w:t>assessment</w:t>
-            </w:r>
-            <w:proofErr w:type="spellEnd"/>
+              <w:t>Project assessment</w:t>
+            </w:r>
           </w:p>
         </w:tc>
       </w:tr>
@@ -1020,17 +866,8 @@
                 <w:rFonts w:ascii="Garamond" w:hAnsi="Garamond"/>
                 <w:bCs/>
               </w:rPr>
-              <w:t xml:space="preserve">Project </w:t>
-            </w:r>
-            <w:proofErr w:type="spellStart"/>
-            <w:r>
-              <w:rPr>
-                <w:rFonts w:ascii="Garamond" w:hAnsi="Garamond"/>
-                <w:bCs/>
-              </w:rPr>
-              <w:t>assessment</w:t>
-            </w:r>
-            <w:proofErr w:type="spellEnd"/>
+              <w:t>Project assessment</w:t>
+            </w:r>
           </w:p>
         </w:tc>
       </w:tr>
@@ -1236,7 +1073,6 @@
           <w:szCs w:val="24"/>
         </w:rPr>
       </w:pPr>
-      <w:proofErr w:type="spellStart"/>
       <w:r>
         <w:rPr>
           <w:b/>
@@ -1244,27 +1080,16 @@
           <w:szCs w:val="24"/>
         </w:rPr>
         <w:lastRenderedPageBreak/>
-        <w:t>Assessment</w:t>
-      </w:r>
-      <w:proofErr w:type="spellEnd"/>
+        <w:t xml:space="preserve">Assessment </w:t>
+      </w:r>
       <w:r>
         <w:rPr>
           <w:b/>
           <w:sz w:val="24"/>
           <w:szCs w:val="24"/>
         </w:rPr>
-        <w:t xml:space="preserve"> </w:t>
-      </w:r>
-      <w:proofErr w:type="spellStart"/>
-      <w:r>
-        <w:rPr>
-          <w:b/>
-          <w:sz w:val="24"/>
-          <w:szCs w:val="24"/>
-        </w:rPr>
         <w:t>rules</w:t>
       </w:r>
-      <w:proofErr w:type="spellEnd"/>
     </w:p>
     <w:p>
       <w:pPr>
@@ -1336,17 +1161,8 @@
                 <w:rFonts w:ascii="Garamond" w:hAnsi="Garamond"/>
                 <w:b/>
               </w:rPr>
-              <w:t xml:space="preserve">Activity </w:t>
-            </w:r>
-            <w:proofErr w:type="spellStart"/>
-            <w:r>
-              <w:rPr>
-                <w:rFonts w:ascii="Garamond" w:hAnsi="Garamond"/>
-                <w:b/>
-              </w:rPr>
-              <w:t>name</w:t>
-            </w:r>
-            <w:proofErr w:type="spellEnd"/>
+              <w:t>Activity name</w:t>
+            </w:r>
           </w:p>
         </w:tc>
         <w:tc>
@@ -1367,7 +1183,6 @@
                 <w:b/>
               </w:rPr>
             </w:pPr>
-            <w:proofErr w:type="spellStart"/>
             <w:r>
               <w:rPr>
                 <w:rFonts w:ascii="Garamond" w:hAnsi="Garamond"/>
@@ -1375,7 +1190,6 @@
               </w:rPr>
               <w:t>Description</w:t>
             </w:r>
-            <w:proofErr w:type="spellEnd"/>
           </w:p>
         </w:tc>
         <w:tc>
@@ -1397,7 +1211,6 @@
                 <w:b/>
               </w:rPr>
             </w:pPr>
-            <w:proofErr w:type="spellStart"/>
             <w:r>
               <w:rPr>
                 <w:rFonts w:ascii="Garamond" w:hAnsi="Garamond"/>
@@ -1405,7 +1218,6 @@
               </w:rPr>
               <w:t>Points</w:t>
             </w:r>
-            <w:proofErr w:type="spellEnd"/>
           </w:p>
         </w:tc>
       </w:tr>
@@ -1425,7 +1237,6 @@
                 <w:szCs w:val="22"/>
               </w:rPr>
             </w:pPr>
-            <w:proofErr w:type="spellStart"/>
             <w:r>
               <w:rPr>
                 <w:rFonts w:ascii="Garamond" w:hAnsi="Garamond"/>
@@ -1434,7 +1245,6 @@
               </w:rPr>
               <w:t>Attendance</w:t>
             </w:r>
-            <w:proofErr w:type="spellEnd"/>
           </w:p>
         </w:tc>
         <w:tc>
@@ -1454,42 +1264,12 @@
                 <w:rFonts w:ascii="Garamond" w:hAnsi="Garamond"/>
               </w:rPr>
             </w:pPr>
-            <w:proofErr w:type="spellStart"/>
-            <w:r>
-              <w:rPr>
-                <w:rFonts w:ascii="Garamond" w:hAnsi="Garamond"/>
-              </w:rPr>
-              <w:t>Attendance</w:t>
-            </w:r>
-            <w:proofErr w:type="spellEnd"/>
-            <w:r>
-              <w:rPr>
-                <w:rFonts w:ascii="Garamond" w:hAnsi="Garamond"/>
-              </w:rPr>
-              <w:t xml:space="preserve"> </w:t>
-            </w:r>
-            <w:proofErr w:type="spellStart"/>
-            <w:r>
-              <w:rPr>
-                <w:rFonts w:ascii="Garamond" w:hAnsi="Garamond"/>
-              </w:rPr>
-              <w:t>during</w:t>
-            </w:r>
-            <w:proofErr w:type="spellEnd"/>
-            <w:r>
-              <w:rPr>
-                <w:rFonts w:ascii="Garamond" w:hAnsi="Garamond"/>
-              </w:rPr>
-              <w:t xml:space="preserve"> </w:t>
-            </w:r>
-            <w:proofErr w:type="spellStart"/>
-            <w:r>
-              <w:rPr>
-                <w:rFonts w:ascii="Garamond" w:hAnsi="Garamond"/>
-              </w:rPr>
-              <w:t>classes</w:t>
-            </w:r>
-            <w:proofErr w:type="spellEnd"/>
+            <w:r>
+              <w:rPr>
+                <w:rFonts w:ascii="Garamond" w:hAnsi="Garamond"/>
+              </w:rPr>
+              <w:t>Attendance during classes</w:t>
+            </w:r>
           </w:p>
         </w:tc>
         <w:tc>
@@ -1553,23 +1333,13 @@
                 <w:szCs w:val="22"/>
               </w:rPr>
             </w:pPr>
-            <w:proofErr w:type="spellStart"/>
             <w:r>
               <w:rPr>
                 <w:rFonts w:ascii="Garamond" w:hAnsi="Garamond"/>
                 <w:sz w:val="22"/>
                 <w:szCs w:val="22"/>
               </w:rPr>
-              <w:t>Final</w:t>
-            </w:r>
-            <w:proofErr w:type="spellEnd"/>
-            <w:r>
-              <w:rPr>
-                <w:rFonts w:ascii="Garamond" w:hAnsi="Garamond"/>
-                <w:sz w:val="22"/>
-                <w:szCs w:val="22"/>
-              </w:rPr>
-              <w:t xml:space="preserve"> </w:t>
+              <w:t xml:space="preserve">Final </w:t>
             </w:r>
             <w:r>
               <w:rPr>
@@ -1717,34 +1487,14 @@
           <w:szCs w:val="24"/>
         </w:rPr>
       </w:pPr>
-      <w:proofErr w:type="spellStart"/>
       <w:r>
         <w:rPr>
           <w:b/>
           <w:sz w:val="24"/>
           <w:szCs w:val="24"/>
         </w:rPr>
-        <w:t>Grading</w:t>
-      </w:r>
-      <w:proofErr w:type="spellEnd"/>
-      <w:r>
-        <w:rPr>
-          <w:b/>
-          <w:sz w:val="24"/>
-          <w:szCs w:val="24"/>
-        </w:rPr>
-        <w:t xml:space="preserve"> </w:t>
-      </w:r>
-      <w:proofErr w:type="spellStart"/>
-      <w:r>
-        <w:rPr>
-          <w:b/>
-          <w:sz w:val="24"/>
-          <w:szCs w:val="24"/>
-        </w:rPr>
-        <w:t>scale</w:t>
-      </w:r>
-      <w:proofErr w:type="spellEnd"/>
+        <w:t>Grading scale</w:t>
+      </w:r>
     </w:p>
     <w:tbl>
       <w:tblPr>
@@ -1802,7 +1552,6 @@
               </w:rPr>
               <w:t xml:space="preserve">No of </w:t>
             </w:r>
-            <w:proofErr w:type="spellStart"/>
             <w:r>
               <w:rPr>
                 <w:rFonts w:ascii="Garamond" w:hAnsi="Garamond"/>
@@ -1817,7 +1566,6 @@
               </w:rPr>
               <w:t>oints</w:t>
             </w:r>
-            <w:proofErr w:type="spellEnd"/>
           </w:p>
         </w:tc>
         <w:tc>
@@ -2297,7 +2045,7 @@
 </file>
 
 <file path=word/endnotes.xml><?xml version="1.0" encoding="utf-8"?>
-<w:endnotes xmlns:wpc="http://schemas.microsoft.com/office/word/2010/wordprocessingCanvas" xmlns:cx="http://schemas.microsoft.com/office/drawing/2014/chartex" xmlns:cx1="http://schemas.microsoft.com/office/drawing/2015/9/8/chartex" xmlns:cx2="http://schemas.microsoft.com/office/drawing/2015/10/21/chartex" xmlns:cx3="http://schemas.microsoft.com/office/drawing/2016/5/9/chartex" xmlns:cx4="http://schemas.microsoft.com/office/drawing/2016/5/10/chartex" xmlns:cx5="http://schemas.microsoft.com/office/drawing/2016/5/11/chartex" xmlns:cx6="http://schemas.microsoft.com/office/drawing/2016/5/12/chartex" xmlns:cx7="http://schemas.microsoft.com/office/drawing/2016/5/13/chartex" xmlns:cx8="http://schemas.microsoft.com/office/drawing/2016/5/14/chartex" xmlns:mc="http://schemas.openxmlformats.org/markup-compatibility/2006" xmlns:aink="http://schemas.microsoft.com/office/drawing/2016/ink" xmlns:am3d="http://schemas.microsoft.com/office/drawing/2017/model3d" xmlns:o="urn:schemas-microsoft-com:office:office" xmlns:oel="http://schemas.microsoft.com/office/2019/extlst" xmlns:r="http://schemas.openxmlformats.org/officeDocument/2006/relationships" xmlns:m="http://schemas.openxmlformats.org/officeDocument/2006/math" xmlns:v="urn:schemas-microsoft-com:vml" xmlns:wp14="http://schemas.microsoft.com/office/word/2010/wordprocessingDrawing" xmlns:wp="http://schemas.openxmlformats.org/drawingml/2006/wordprocessingDrawing" xmlns:w10="urn:schemas-microsoft-com:office:word" xmlns:w="http://schemas.openxmlformats.org/wordprocessingml/2006/main" xmlns:w14="http://schemas.microsoft.com/office/word/2010/wordml" xmlns:w15="http://schemas.microsoft.com/office/word/2012/wordml" xmlns:w16cex="http://schemas.microsoft.com/office/word/2018/wordml/cex" xmlns:w16cid="http://schemas.microsoft.com/office/word/2016/wordml/cid" xmlns:w16="http://schemas.microsoft.com/office/word/2018/wordml" xmlns:w16sdtdh="http://schemas.microsoft.com/office/word/2020/wordml/sdtdatahash" xmlns:w16se="http://schemas.microsoft.com/office/word/2015/wordml/symex" xmlns:wpg="http://schemas.microsoft.com/office/word/2010/wordprocessingGroup" xmlns:wpi="http://schemas.microsoft.com/office/word/2010/wordprocessingInk" xmlns:wne="http://schemas.microsoft.com/office/word/2006/wordml" xmlns:wps="http://schemas.microsoft.com/office/word/2010/wordprocessingShape" mc:Ignorable="w14 w15 w16se w16cid w16 w16cex w16sdtdh wp14">
+<w:endnotes xmlns:wpc="http://schemas.microsoft.com/office/word/2010/wordprocessingCanvas" xmlns:cx="http://schemas.microsoft.com/office/drawing/2014/chartex" xmlns:cx1="http://schemas.microsoft.com/office/drawing/2015/9/8/chartex" xmlns:cx2="http://schemas.microsoft.com/office/drawing/2015/10/21/chartex" xmlns:cx3="http://schemas.microsoft.com/office/drawing/2016/5/9/chartex" xmlns:cx4="http://schemas.microsoft.com/office/drawing/2016/5/10/chartex" xmlns:cx5="http://schemas.microsoft.com/office/drawing/2016/5/11/chartex" xmlns:cx6="http://schemas.microsoft.com/office/drawing/2016/5/12/chartex" xmlns:cx7="http://schemas.microsoft.com/office/drawing/2016/5/13/chartex" xmlns:cx8="http://schemas.microsoft.com/office/drawing/2016/5/14/chartex" xmlns:mc="http://schemas.openxmlformats.org/markup-compatibility/2006" xmlns:aink="http://schemas.microsoft.com/office/drawing/2016/ink" xmlns:am3d="http://schemas.microsoft.com/office/drawing/2017/model3d" xmlns:o="urn:schemas-microsoft-com:office:office" xmlns:oel="http://schemas.microsoft.com/office/2019/extlst" xmlns:r="http://schemas.openxmlformats.org/officeDocument/2006/relationships" xmlns:m="http://schemas.openxmlformats.org/officeDocument/2006/math" xmlns:v="urn:schemas-microsoft-com:vml" xmlns:wp14="http://schemas.microsoft.com/office/word/2010/wordprocessingDrawing" xmlns:wp="http://schemas.openxmlformats.org/drawingml/2006/wordprocessingDrawing" xmlns:w10="urn:schemas-microsoft-com:office:word" xmlns:w="http://schemas.openxmlformats.org/wordprocessingml/2006/main" xmlns:w14="http://schemas.microsoft.com/office/word/2010/wordml" xmlns:w15="http://schemas.microsoft.com/office/word/2012/wordml" xmlns:w16cex="http://schemas.microsoft.com/office/word/2018/wordml/cex" xmlns:w16cid="http://schemas.microsoft.com/office/word/2016/wordml/cid" xmlns:w16="http://schemas.microsoft.com/office/word/2018/wordml" xmlns:w16du="http://schemas.microsoft.com/office/word/2023/wordml/word16du" xmlns:w16sdtdh="http://schemas.microsoft.com/office/word/2020/wordml/sdtdatahash" xmlns:w16sdtfl="http://schemas.microsoft.com/office/word/2024/wordml/sdtformatlock" xmlns:w16se="http://schemas.microsoft.com/office/word/2015/wordml/symex" xmlns:wpg="http://schemas.microsoft.com/office/word/2010/wordprocessingGroup" xmlns:wpi="http://schemas.microsoft.com/office/word/2010/wordprocessingInk" xmlns:wne="http://schemas.microsoft.com/office/word/2006/wordml" xmlns:wps="http://schemas.microsoft.com/office/word/2010/wordprocessingShape" mc:Ignorable="w14 w15 w16se w16cid w16 w16cex w16sdtdh w16sdtfl w16du wp14">
   <w:endnote w:type="separator" w:id="-1">
     <w:p>
       <w:pPr>
@@ -2322,7 +2070,7 @@
 </file>
 
 <file path=word/footer1.xml><?xml version="1.0" encoding="utf-8"?>
-<w:ftr xmlns:wpc="http://schemas.microsoft.com/office/word/2010/wordprocessingCanvas" xmlns:cx="http://schemas.microsoft.com/office/drawing/2014/chartex" xmlns:cx1="http://schemas.microsoft.com/office/drawing/2015/9/8/chartex" xmlns:cx2="http://schemas.microsoft.com/office/drawing/2015/10/21/chartex" xmlns:cx3="http://schemas.microsoft.com/office/drawing/2016/5/9/chartex" xmlns:cx4="http://schemas.microsoft.com/office/drawing/2016/5/10/chartex" xmlns:cx5="http://schemas.microsoft.com/office/drawing/2016/5/11/chartex" xmlns:cx6="http://schemas.microsoft.com/office/drawing/2016/5/12/chartex" xmlns:cx7="http://schemas.microsoft.com/office/drawing/2016/5/13/chartex" xmlns:cx8="http://schemas.microsoft.com/office/drawing/2016/5/14/chartex" xmlns:mc="http://schemas.openxmlformats.org/markup-compatibility/2006" xmlns:aink="http://schemas.microsoft.com/office/drawing/2016/ink" xmlns:am3d="http://schemas.microsoft.com/office/drawing/2017/model3d" xmlns:o="urn:schemas-microsoft-com:office:office" xmlns:oel="http://schemas.microsoft.com/office/2019/extlst" xmlns:r="http://schemas.openxmlformats.org/officeDocument/2006/relationships" xmlns:m="http://schemas.openxmlformats.org/officeDocument/2006/math" xmlns:v="urn:schemas-microsoft-com:vml" xmlns:wp14="http://schemas.microsoft.com/office/word/2010/wordprocessingDrawing" xmlns:wp="http://schemas.openxmlformats.org/drawingml/2006/wordprocessingDrawing" xmlns:w10="urn:schemas-microsoft-com:office:word" xmlns:w="http://schemas.openxmlformats.org/wordprocessingml/2006/main" xmlns:w14="http://schemas.microsoft.com/office/word/2010/wordml" xmlns:w15="http://schemas.microsoft.com/office/word/2012/wordml" xmlns:w16cex="http://schemas.microsoft.com/office/word/2018/wordml/cex" xmlns:w16cid="http://schemas.microsoft.com/office/word/2016/wordml/cid" xmlns:w16="http://schemas.microsoft.com/office/word/2018/wordml" xmlns:w16sdtdh="http://schemas.microsoft.com/office/word/2020/wordml/sdtdatahash" xmlns:w16se="http://schemas.microsoft.com/office/word/2015/wordml/symex" xmlns:wpg="http://schemas.microsoft.com/office/word/2010/wordprocessingGroup" xmlns:wpi="http://schemas.microsoft.com/office/word/2010/wordprocessingInk" xmlns:wne="http://schemas.microsoft.com/office/word/2006/wordml" xmlns:wps="http://schemas.microsoft.com/office/word/2010/wordprocessingShape" mc:Ignorable="w14 w15 w16se w16cid w16 w16cex w16sdtdh wp14">
+<w:ftr xmlns:wpc="http://schemas.microsoft.com/office/word/2010/wordprocessingCanvas" xmlns:cx="http://schemas.microsoft.com/office/drawing/2014/chartex" xmlns:cx1="http://schemas.microsoft.com/office/drawing/2015/9/8/chartex" xmlns:cx2="http://schemas.microsoft.com/office/drawing/2015/10/21/chartex" xmlns:cx3="http://schemas.microsoft.com/office/drawing/2016/5/9/chartex" xmlns:cx4="http://schemas.microsoft.com/office/drawing/2016/5/10/chartex" xmlns:cx5="http://schemas.microsoft.com/office/drawing/2016/5/11/chartex" xmlns:cx6="http://schemas.microsoft.com/office/drawing/2016/5/12/chartex" xmlns:cx7="http://schemas.microsoft.com/office/drawing/2016/5/13/chartex" xmlns:cx8="http://schemas.microsoft.com/office/drawing/2016/5/14/chartex" xmlns:mc="http://schemas.openxmlformats.org/markup-compatibility/2006" xmlns:aink="http://schemas.microsoft.com/office/drawing/2016/ink" xmlns:am3d="http://schemas.microsoft.com/office/drawing/2017/model3d" xmlns:o="urn:schemas-microsoft-com:office:office" xmlns:oel="http://schemas.microsoft.com/office/2019/extlst" xmlns:r="http://schemas.openxmlformats.org/officeDocument/2006/relationships" xmlns:m="http://schemas.openxmlformats.org/officeDocument/2006/math" xmlns:v="urn:schemas-microsoft-com:vml" xmlns:wp14="http://schemas.microsoft.com/office/word/2010/wordprocessingDrawing" xmlns:wp="http://schemas.openxmlformats.org/drawingml/2006/wordprocessingDrawing" xmlns:w10="urn:schemas-microsoft-com:office:word" xmlns:w="http://schemas.openxmlformats.org/wordprocessingml/2006/main" xmlns:w14="http://schemas.microsoft.com/office/word/2010/wordml" xmlns:w15="http://schemas.microsoft.com/office/word/2012/wordml" xmlns:w16cex="http://schemas.microsoft.com/office/word/2018/wordml/cex" xmlns:w16cid="http://schemas.microsoft.com/office/word/2016/wordml/cid" xmlns:w16="http://schemas.microsoft.com/office/word/2018/wordml" xmlns:w16du="http://schemas.microsoft.com/office/word/2023/wordml/word16du" xmlns:w16sdtdh="http://schemas.microsoft.com/office/word/2020/wordml/sdtdatahash" xmlns:w16sdtfl="http://schemas.microsoft.com/office/word/2024/wordml/sdtformatlock" xmlns:w16se="http://schemas.microsoft.com/office/word/2015/wordml/symex" xmlns:wpg="http://schemas.microsoft.com/office/word/2010/wordprocessingGroup" xmlns:wpi="http://schemas.microsoft.com/office/word/2010/wordprocessingInk" xmlns:wne="http://schemas.microsoft.com/office/word/2006/wordml" xmlns:wps="http://schemas.microsoft.com/office/word/2010/wordprocessingShape" mc:Ignorable="w14 w15 w16se w16cid w16 w16cex w16sdtdh w16sdtfl w16du wp14">
   <w:p>
     <w:pPr>
       <w:pStyle w:val="Stopka"/>
@@ -2336,7 +2084,6 @@
         <w:color w:val="000000"/>
       </w:rPr>
     </w:pPr>
-    <w:proofErr w:type="spellStart"/>
     <w:r>
       <w:rPr>
         <w:i/>
@@ -2347,7 +2094,6 @@
       </w:rPr>
       <w:t>Krakow</w:t>
     </w:r>
-    <w:proofErr w:type="spellEnd"/>
     <w:r>
       <w:rPr>
         <w:i/>
@@ -2356,20 +2102,8 @@
         <w:sz w:val="18"/>
         <w:szCs w:val="18"/>
       </w:rPr>
-      <w:t xml:space="preserve"> University of </w:t>
+      <w:t xml:space="preserve"> University of Economics</w:t>
     </w:r>
-    <w:proofErr w:type="spellStart"/>
-    <w:r>
-      <w:rPr>
-        <w:i/>
-        <w:iCs/>
-        <w:color w:val="000000"/>
-        <w:sz w:val="18"/>
-        <w:szCs w:val="18"/>
-      </w:rPr>
-      <w:t>Economics</w:t>
-    </w:r>
-    <w:proofErr w:type="spellEnd"/>
   </w:p>
   <w:p>
     <w:pPr>
@@ -2380,7 +2114,7 @@
 </file>
 
 <file path=word/footnotes.xml><?xml version="1.0" encoding="utf-8"?>
-<w:footnotes xmlns:wpc="http://schemas.microsoft.com/office/word/2010/wordprocessingCanvas" xmlns:cx="http://schemas.microsoft.com/office/drawing/2014/chartex" xmlns:cx1="http://schemas.microsoft.com/office/drawing/2015/9/8/chartex" xmlns:cx2="http://schemas.microsoft.com/office/drawing/2015/10/21/chartex" xmlns:cx3="http://schemas.microsoft.com/office/drawing/2016/5/9/chartex" xmlns:cx4="http://schemas.microsoft.com/office/drawing/2016/5/10/chartex" xmlns:cx5="http://schemas.microsoft.com/office/drawing/2016/5/11/chartex" xmlns:cx6="http://schemas.microsoft.com/office/drawing/2016/5/12/chartex" xmlns:cx7="http://schemas.microsoft.com/office/drawing/2016/5/13/chartex" xmlns:cx8="http://schemas.microsoft.com/office/drawing/2016/5/14/chartex" xmlns:mc="http://schemas.openxmlformats.org/markup-compatibility/2006" xmlns:aink="http://schemas.microsoft.com/office/drawing/2016/ink" xmlns:am3d="http://schemas.microsoft.com/office/drawing/2017/model3d" xmlns:o="urn:schemas-microsoft-com:office:office" xmlns:oel="http://schemas.microsoft.com/office/2019/extlst" xmlns:r="http://schemas.openxmlformats.org/officeDocument/2006/relationships" xmlns:m="http://schemas.openxmlformats.org/officeDocument/2006/math" xmlns:v="urn:schemas-microsoft-com:vml" xmlns:wp14="http://schemas.microsoft.com/office/word/2010/wordprocessingDrawing" xmlns:wp="http://schemas.openxmlformats.org/drawingml/2006/wordprocessingDrawing" xmlns:w10="urn:schemas-microsoft-com:office:word" xmlns:w="http://schemas.openxmlformats.org/wordprocessingml/2006/main" xmlns:w14="http://schemas.microsoft.com/office/word/2010/wordml" xmlns:w15="http://schemas.microsoft.com/office/word/2012/wordml" xmlns:w16cex="http://schemas.microsoft.com/office/word/2018/wordml/cex" xmlns:w16cid="http://schemas.microsoft.com/office/word/2016/wordml/cid" xmlns:w16="http://schemas.microsoft.com/office/word/2018/wordml" xmlns:w16sdtdh="http://schemas.microsoft.com/office/word/2020/wordml/sdtdatahash" xmlns:w16se="http://schemas.microsoft.com/office/word/2015/wordml/symex" xmlns:wpg="http://schemas.microsoft.com/office/word/2010/wordprocessingGroup" xmlns:wpi="http://schemas.microsoft.com/office/word/2010/wordprocessingInk" xmlns:wne="http://schemas.microsoft.com/office/word/2006/wordml" xmlns:wps="http://schemas.microsoft.com/office/word/2010/wordprocessingShape" mc:Ignorable="w14 w15 w16se w16cid w16 w16cex w16sdtdh wp14">
+<w:footnotes xmlns:wpc="http://schemas.microsoft.com/office/word/2010/wordprocessingCanvas" xmlns:cx="http://schemas.microsoft.com/office/drawing/2014/chartex" xmlns:cx1="http://schemas.microsoft.com/office/drawing/2015/9/8/chartex" xmlns:cx2="http://schemas.microsoft.com/office/drawing/2015/10/21/chartex" xmlns:cx3="http://schemas.microsoft.com/office/drawing/2016/5/9/chartex" xmlns:cx4="http://schemas.microsoft.com/office/drawing/2016/5/10/chartex" xmlns:cx5="http://schemas.microsoft.com/office/drawing/2016/5/11/chartex" xmlns:cx6="http://schemas.microsoft.com/office/drawing/2016/5/12/chartex" xmlns:cx7="http://schemas.microsoft.com/office/drawing/2016/5/13/chartex" xmlns:cx8="http://schemas.microsoft.com/office/drawing/2016/5/14/chartex" xmlns:mc="http://schemas.openxmlformats.org/markup-compatibility/2006" xmlns:aink="http://schemas.microsoft.com/office/drawing/2016/ink" xmlns:am3d="http://schemas.microsoft.com/office/drawing/2017/model3d" xmlns:o="urn:schemas-microsoft-com:office:office" xmlns:oel="http://schemas.microsoft.com/office/2019/extlst" xmlns:r="http://schemas.openxmlformats.org/officeDocument/2006/relationships" xmlns:m="http://schemas.openxmlformats.org/officeDocument/2006/math" xmlns:v="urn:schemas-microsoft-com:vml" xmlns:wp14="http://schemas.microsoft.com/office/word/2010/wordprocessingDrawing" xmlns:wp="http://schemas.openxmlformats.org/drawingml/2006/wordprocessingDrawing" xmlns:w10="urn:schemas-microsoft-com:office:word" xmlns:w="http://schemas.openxmlformats.org/wordprocessingml/2006/main" xmlns:w14="http://schemas.microsoft.com/office/word/2010/wordml" xmlns:w15="http://schemas.microsoft.com/office/word/2012/wordml" xmlns:w16cex="http://schemas.microsoft.com/office/word/2018/wordml/cex" xmlns:w16cid="http://schemas.microsoft.com/office/word/2016/wordml/cid" xmlns:w16="http://schemas.microsoft.com/office/word/2018/wordml" xmlns:w16du="http://schemas.microsoft.com/office/word/2023/wordml/word16du" xmlns:w16sdtdh="http://schemas.microsoft.com/office/word/2020/wordml/sdtdatahash" xmlns:w16sdtfl="http://schemas.microsoft.com/office/word/2024/wordml/sdtformatlock" xmlns:w16se="http://schemas.microsoft.com/office/word/2015/wordml/symex" xmlns:wpg="http://schemas.microsoft.com/office/word/2010/wordprocessingGroup" xmlns:wpi="http://schemas.microsoft.com/office/word/2010/wordprocessingInk" xmlns:wne="http://schemas.microsoft.com/office/word/2006/wordml" xmlns:wps="http://schemas.microsoft.com/office/word/2010/wordprocessingShape" mc:Ignorable="w14 w15 w16se w16cid w16 w16cex w16sdtdh w16sdtfl w16du wp14">
   <w:footnote w:type="separator" w:id="-1">
     <w:p>
       <w:pPr>
@@ -2405,7 +2139,7 @@
 </file>
 
 <file path=word/numbering.xml><?xml version="1.0" encoding="utf-8"?>
-<w:numbering xmlns:wpc="http://schemas.microsoft.com/office/word/2010/wordprocessingCanvas" xmlns:cx="http://schemas.microsoft.com/office/drawing/2014/chartex" xmlns:cx1="http://schemas.microsoft.com/office/drawing/2015/9/8/chartex" xmlns:cx2="http://schemas.microsoft.com/office/drawing/2015/10/21/chartex" xmlns:cx3="http://schemas.microsoft.com/office/drawing/2016/5/9/chartex" xmlns:cx4="http://schemas.microsoft.com/office/drawing/2016/5/10/chartex" xmlns:cx5="http://schemas.microsoft.com/office/drawing/2016/5/11/chartex" xmlns:cx6="http://schemas.microsoft.com/office/drawing/2016/5/12/chartex" xmlns:cx7="http://schemas.microsoft.com/office/drawing/2016/5/13/chartex" xmlns:cx8="http://schemas.microsoft.com/office/drawing/2016/5/14/chartex" xmlns:mc="http://schemas.openxmlformats.org/markup-compatibility/2006" xmlns:aink="http://schemas.microsoft.com/office/drawing/2016/ink" xmlns:am3d="http://schemas.microsoft.com/office/drawing/2017/model3d" xmlns:o="urn:schemas-microsoft-com:office:office" xmlns:oel="http://schemas.microsoft.com/office/2019/extlst" xmlns:r="http://schemas.openxmlformats.org/officeDocument/2006/relationships" xmlns:m="http://schemas.openxmlformats.org/officeDocument/2006/math" xmlns:v="urn:schemas-microsoft-com:vml" xmlns:wp14="http://schemas.microsoft.com/office/word/2010/wordprocessingDrawing" xmlns:wp="http://schemas.openxmlformats.org/drawingml/2006/wordprocessingDrawing" xmlns:w10="urn:schemas-microsoft-com:office:word" xmlns:w="http://schemas.openxmlformats.org/wordprocessingml/2006/main" xmlns:w14="http://schemas.microsoft.com/office/word/2010/wordml" xmlns:w15="http://schemas.microsoft.com/office/word/2012/wordml" xmlns:w16cex="http://schemas.microsoft.com/office/word/2018/wordml/cex" xmlns:w16cid="http://schemas.microsoft.com/office/word/2016/wordml/cid" xmlns:w16="http://schemas.microsoft.com/office/word/2018/wordml" xmlns:w16sdtdh="http://schemas.microsoft.com/office/word/2020/wordml/sdtdatahash" xmlns:w16se="http://schemas.microsoft.com/office/word/2015/wordml/symex" xmlns:wpg="http://schemas.microsoft.com/office/word/2010/wordprocessingGroup" xmlns:wpi="http://schemas.microsoft.com/office/word/2010/wordprocessingInk" xmlns:wne="http://schemas.microsoft.com/office/word/2006/wordml" xmlns:wps="http://schemas.microsoft.com/office/word/2010/wordprocessingShape" mc:Ignorable="w14 w15 w16se w16cid w16 w16cex w16sdtdh wp14">
+<w:numbering xmlns:wpc="http://schemas.microsoft.com/office/word/2010/wordprocessingCanvas" xmlns:cx="http://schemas.microsoft.com/office/drawing/2014/chartex" xmlns:cx1="http://schemas.microsoft.com/office/drawing/2015/9/8/chartex" xmlns:cx2="http://schemas.microsoft.com/office/drawing/2015/10/21/chartex" xmlns:cx3="http://schemas.microsoft.com/office/drawing/2016/5/9/chartex" xmlns:cx4="http://schemas.microsoft.com/office/drawing/2016/5/10/chartex" xmlns:cx5="http://schemas.microsoft.com/office/drawing/2016/5/11/chartex" xmlns:cx6="http://schemas.microsoft.com/office/drawing/2016/5/12/chartex" xmlns:cx7="http://schemas.microsoft.com/office/drawing/2016/5/13/chartex" xmlns:cx8="http://schemas.microsoft.com/office/drawing/2016/5/14/chartex" xmlns:mc="http://schemas.openxmlformats.org/markup-compatibility/2006" xmlns:aink="http://schemas.microsoft.com/office/drawing/2016/ink" xmlns:am3d="http://schemas.microsoft.com/office/drawing/2017/model3d" xmlns:o="urn:schemas-microsoft-com:office:office" xmlns:oel="http://schemas.microsoft.com/office/2019/extlst" xmlns:r="http://schemas.openxmlformats.org/officeDocument/2006/relationships" xmlns:m="http://schemas.openxmlformats.org/officeDocument/2006/math" xmlns:v="urn:schemas-microsoft-com:vml" xmlns:wp14="http://schemas.microsoft.com/office/word/2010/wordprocessingDrawing" xmlns:wp="http://schemas.openxmlformats.org/drawingml/2006/wordprocessingDrawing" xmlns:w10="urn:schemas-microsoft-com:office:word" xmlns:w="http://schemas.openxmlformats.org/wordprocessingml/2006/main" xmlns:w14="http://schemas.microsoft.com/office/word/2010/wordml" xmlns:w15="http://schemas.microsoft.com/office/word/2012/wordml" xmlns:w16cex="http://schemas.microsoft.com/office/word/2018/wordml/cex" xmlns:w16cid="http://schemas.microsoft.com/office/word/2016/wordml/cid" xmlns:w16="http://schemas.microsoft.com/office/word/2018/wordml" xmlns:w16du="http://schemas.microsoft.com/office/word/2023/wordml/word16du" xmlns:w16sdtdh="http://schemas.microsoft.com/office/word/2020/wordml/sdtdatahash" xmlns:w16sdtfl="http://schemas.microsoft.com/office/word/2024/wordml/sdtformatlock" xmlns:w16se="http://schemas.microsoft.com/office/word/2015/wordml/symex" xmlns:wpg="http://schemas.microsoft.com/office/word/2010/wordprocessingGroup" xmlns:wpi="http://schemas.microsoft.com/office/word/2010/wordprocessingInk" xmlns:wne="http://schemas.microsoft.com/office/word/2006/wordml" xmlns:wps="http://schemas.microsoft.com/office/word/2010/wordprocessingShape" mc:Ignorable="w14 w15 w16se w16cid w16 w16cex w16sdtdh w16sdtfl w16du wp14">
   <w:abstractNum w:abstractNumId="0" w15:restartNumberingAfterBreak="0">
     <w:nsid w:val="1A172762"/>
     <w:multiLevelType w:val="hybridMultilevel"/>
@@ -3176,7 +2910,7 @@
 </file>
 
 <file path=word/styles.xml><?xml version="1.0" encoding="utf-8"?>
-<w:styles xmlns:mc="http://schemas.openxmlformats.org/markup-compatibility/2006" xmlns:r="http://schemas.openxmlformats.org/officeDocument/2006/relationships" xmlns:w="http://schemas.openxmlformats.org/wordprocessingml/2006/main" xmlns:w14="http://schemas.microsoft.com/office/word/2010/wordml" xmlns:w15="http://schemas.microsoft.com/office/word/2012/wordml" xmlns:w16cex="http://schemas.microsoft.com/office/word/2018/wordml/cex" xmlns:w16cid="http://schemas.microsoft.com/office/word/2016/wordml/cid" xmlns:w16="http://schemas.microsoft.com/office/word/2018/wordml" xmlns:w16sdtdh="http://schemas.microsoft.com/office/word/2020/wordml/sdtdatahash" xmlns:w16se="http://schemas.microsoft.com/office/word/2015/wordml/symex" mc:Ignorable="w14 w15 w16se w16cid w16 w16cex w16sdtdh">
+<w:styles xmlns:mc="http://schemas.openxmlformats.org/markup-compatibility/2006" xmlns:r="http://schemas.openxmlformats.org/officeDocument/2006/relationships" xmlns:w="http://schemas.openxmlformats.org/wordprocessingml/2006/main" xmlns:w14="http://schemas.microsoft.com/office/word/2010/wordml" xmlns:w15="http://schemas.microsoft.com/office/word/2012/wordml" xmlns:w16cex="http://schemas.microsoft.com/office/word/2018/wordml/cex" xmlns:w16cid="http://schemas.microsoft.com/office/word/2016/wordml/cid" xmlns:w16="http://schemas.microsoft.com/office/word/2018/wordml" xmlns:w16du="http://schemas.microsoft.com/office/word/2023/wordml/word16du" xmlns:w16sdtdh="http://schemas.microsoft.com/office/word/2020/wordml/sdtdatahash" xmlns:w16sdtfl="http://schemas.microsoft.com/office/word/2024/wordml/sdtformatlock" xmlns:w16se="http://schemas.microsoft.com/office/word/2015/wordml/symex" mc:Ignorable="w14 w15 w16se w16cid w16 w16cex w16sdtdh w16sdtfl w16du">
   <w:docDefaults>
     <w:rPrDefault>
       <w:rPr>

</xml_diff>